<commit_message>
#308 title and back pages for personal statement: develop: added checks for null and fixed some mistakes
</commit_message>
<xml_diff>
--- a/core/src/main/resources/docs/templates/PersonalWrapperFront.docx
+++ b/core/src/main/resources/docs/templates/PersonalWrapperFront.docx
@@ -758,26 +758,6 @@
                 <w:lang w:val="en-US"/>
               </w:rPr>
             </w:pPr>
-            <w:r>
-              <w:rPr>
-                <w:rFonts w:ascii="Times New Roman" w:hAnsi="Times New Roman"/>
-                <w:sz w:val="24"/>
-                <w:szCs w:val="24"/>
-                <w:lang w:val="en-US"/>
-              </w:rPr>
-              <w:t>#</w:t>
-            </w:r>
-            <w:proofErr w:type="spellStart"/>
-            <w:r>
-              <w:rPr>
-                <w:rFonts w:ascii="Times New Roman" w:hAnsi="Times New Roman"/>
-                <w:sz w:val="24"/>
-                <w:szCs w:val="24"/>
-                <w:lang w:val="en-US"/>
-              </w:rPr>
-              <w:t>BPlace</w:t>
-            </w:r>
-            <w:proofErr w:type="spellEnd"/>
           </w:p>
         </w:tc>
       </w:tr>
@@ -831,15 +811,6 @@
                 <w:lang w:val="en-US"/>
               </w:rPr>
             </w:pPr>
-            <w:r>
-              <w:rPr>
-                <w:rFonts w:ascii="Times New Roman" w:hAnsi="Times New Roman"/>
-                <w:sz w:val="24"/>
-                <w:szCs w:val="24"/>
-                <w:lang w:val="en-US"/>
-              </w:rPr>
-              <w:t>#Nationality</w:t>
-            </w:r>
           </w:p>
         </w:tc>
       </w:tr>
@@ -985,8 +956,18 @@
                 <w:rFonts w:ascii="Times New Roman" w:hAnsi="Times New Roman"/>
                 <w:sz w:val="24"/>
                 <w:szCs w:val="24"/>
-              </w:rPr>
-            </w:pPr>
+                <w:lang w:val="en-US"/>
+              </w:rPr>
+            </w:pPr>
+            <w:r>
+              <w:rPr>
+                <w:rFonts w:ascii="Times New Roman" w:hAnsi="Times New Roman"/>
+                <w:sz w:val="24"/>
+                <w:szCs w:val="24"/>
+                <w:lang w:val="en-US"/>
+              </w:rPr>
+              <w:t>#Graduated2</w:t>
+            </w:r>
           </w:p>
         </w:tc>
       </w:tr>
@@ -1245,26 +1226,6 @@
                 <w:lang w:val="en-US"/>
               </w:rPr>
             </w:pPr>
-            <w:r>
-              <w:rPr>
-                <w:rFonts w:ascii="Times New Roman" w:hAnsi="Times New Roman"/>
-                <w:sz w:val="24"/>
-                <w:szCs w:val="24"/>
-                <w:lang w:val="en-US"/>
-              </w:rPr>
-              <w:t>#</w:t>
-            </w:r>
-            <w:proofErr w:type="spellStart"/>
-            <w:r>
-              <w:rPr>
-                <w:rFonts w:ascii="Times New Roman" w:hAnsi="Times New Roman"/>
-                <w:sz w:val="24"/>
-                <w:szCs w:val="24"/>
-                <w:lang w:val="en-US"/>
-              </w:rPr>
-              <w:t>MerStatus</w:t>
-            </w:r>
-            <w:proofErr w:type="spellEnd"/>
           </w:p>
         </w:tc>
       </w:tr>
@@ -1358,8 +1319,20 @@
                 <w:rFonts w:ascii="Times New Roman" w:hAnsi="Times New Roman"/>
                 <w:sz w:val="24"/>
                 <w:szCs w:val="24"/>
-              </w:rPr>
-            </w:pPr>
+                <w:lang w:val="en-US"/>
+              </w:rPr>
+            </w:pPr>
+            <w:r>
+              <w:rPr>
+                <w:rFonts w:ascii="Times New Roman" w:hAnsi="Times New Roman"/>
+                <w:sz w:val="24"/>
+                <w:szCs w:val="24"/>
+                <w:lang w:val="en-US"/>
+              </w:rPr>
+              <w:t>#POfRes2</w:t>
+            </w:r>
+            <w:bookmarkStart w:id="0" w:name="_GoBack"/>
+            <w:bookmarkEnd w:id="0"/>
           </w:p>
         </w:tc>
       </w:tr>
@@ -1592,26 +1565,6 @@
                 <w:lang w:val="en-US"/>
               </w:rPr>
             </w:pPr>
-            <w:r>
-              <w:rPr>
-                <w:rFonts w:ascii="Times New Roman" w:hAnsi="Times New Roman"/>
-                <w:sz w:val="24"/>
-                <w:szCs w:val="24"/>
-                <w:lang w:val="en-US"/>
-              </w:rPr>
-              <w:t>#</w:t>
-            </w:r>
-            <w:proofErr w:type="spellStart"/>
-            <w:r>
-              <w:rPr>
-                <w:rFonts w:ascii="Times New Roman" w:hAnsi="Times New Roman"/>
-                <w:sz w:val="24"/>
-                <w:szCs w:val="24"/>
-                <w:lang w:val="en-US"/>
-              </w:rPr>
-              <w:t>PrivSer</w:t>
-            </w:r>
-            <w:proofErr w:type="spellEnd"/>
           </w:p>
         </w:tc>
       </w:tr>
@@ -2130,26 +2083,6 @@
                 <w:lang w:val="en-US"/>
               </w:rPr>
             </w:pPr>
-            <w:r>
-              <w:rPr>
-                <w:rFonts w:ascii="Times New Roman" w:hAnsi="Times New Roman"/>
-                <w:sz w:val="24"/>
-                <w:szCs w:val="24"/>
-                <w:lang w:val="en-US"/>
-              </w:rPr>
-              <w:t>#</w:t>
-            </w:r>
-            <w:proofErr w:type="spellStart"/>
-            <w:r>
-              <w:rPr>
-                <w:rFonts w:ascii="Times New Roman" w:hAnsi="Times New Roman"/>
-                <w:sz w:val="24"/>
-                <w:szCs w:val="24"/>
-                <w:lang w:val="en-US"/>
-              </w:rPr>
-              <w:t>DocSer</w:t>
-            </w:r>
-            <w:proofErr w:type="spellEnd"/>
           </w:p>
         </w:tc>
         <w:tc>
@@ -2202,26 +2135,6 @@
                 <w:lang w:val="en-US"/>
               </w:rPr>
             </w:pPr>
-            <w:r>
-              <w:rPr>
-                <w:rFonts w:ascii="Times New Roman" w:hAnsi="Times New Roman"/>
-                <w:sz w:val="24"/>
-                <w:szCs w:val="24"/>
-                <w:lang w:val="en-US"/>
-              </w:rPr>
-              <w:t>#</w:t>
-            </w:r>
-            <w:proofErr w:type="spellStart"/>
-            <w:r>
-              <w:rPr>
-                <w:rFonts w:ascii="Times New Roman" w:hAnsi="Times New Roman"/>
-                <w:sz w:val="24"/>
-                <w:szCs w:val="24"/>
-                <w:lang w:val="en-US"/>
-              </w:rPr>
-              <w:t>DocDate</w:t>
-            </w:r>
-            <w:proofErr w:type="spellEnd"/>
           </w:p>
         </w:tc>
         <w:tc>
@@ -2301,26 +2214,6 @@
                 <w:lang w:val="en-US"/>
               </w:rPr>
             </w:pPr>
-            <w:r>
-              <w:rPr>
-                <w:rFonts w:ascii="Times New Roman" w:hAnsi="Times New Roman"/>
-                <w:sz w:val="24"/>
-                <w:szCs w:val="24"/>
-                <w:lang w:val="en-US"/>
-              </w:rPr>
-              <w:t>#</w:t>
-            </w:r>
-            <w:proofErr w:type="spellStart"/>
-            <w:r>
-              <w:rPr>
-                <w:rFonts w:ascii="Times New Roman" w:hAnsi="Times New Roman"/>
-                <w:sz w:val="24"/>
-                <w:szCs w:val="24"/>
-                <w:lang w:val="en-US"/>
-              </w:rPr>
-              <w:t>DocBy</w:t>
-            </w:r>
-            <w:proofErr w:type="spellEnd"/>
           </w:p>
         </w:tc>
         <w:tc>
@@ -2400,26 +2293,6 @@
                 <w:lang w:val="en-US"/>
               </w:rPr>
             </w:pPr>
-            <w:r>
-              <w:rPr>
-                <w:rFonts w:ascii="Times New Roman" w:hAnsi="Times New Roman"/>
-                <w:sz w:val="24"/>
-                <w:szCs w:val="24"/>
-                <w:lang w:val="en-US"/>
-              </w:rPr>
-              <w:t>#</w:t>
-            </w:r>
-            <w:proofErr w:type="spellStart"/>
-            <w:r>
-              <w:rPr>
-                <w:rFonts w:ascii="Times New Roman" w:hAnsi="Times New Roman"/>
-                <w:sz w:val="24"/>
-                <w:szCs w:val="24"/>
-                <w:lang w:val="en-US"/>
-              </w:rPr>
-              <w:t>DocExpDate</w:t>
-            </w:r>
-            <w:proofErr w:type="spellEnd"/>
           </w:p>
         </w:tc>
         <w:tc>
@@ -2500,26 +2373,6 @@
                 <w:lang w:val="en-US"/>
               </w:rPr>
             </w:pPr>
-            <w:r>
-              <w:rPr>
-                <w:rFonts w:ascii="Times New Roman" w:hAnsi="Times New Roman"/>
-                <w:sz w:val="24"/>
-                <w:szCs w:val="24"/>
-                <w:lang w:val="en-US"/>
-              </w:rPr>
-              <w:t>#</w:t>
-            </w:r>
-            <w:proofErr w:type="spellStart"/>
-            <w:r>
-              <w:rPr>
-                <w:rFonts w:ascii="Times New Roman" w:hAnsi="Times New Roman"/>
-                <w:sz w:val="24"/>
-                <w:szCs w:val="24"/>
-                <w:lang w:val="en-US"/>
-              </w:rPr>
-              <w:t>TaxNum</w:t>
-            </w:r>
-            <w:proofErr w:type="spellEnd"/>
           </w:p>
         </w:tc>
       </w:tr>
@@ -2796,8 +2649,6 @@
           <w:szCs w:val="24"/>
         </w:rPr>
       </w:pPr>
-      <w:bookmarkStart w:id="0" w:name="_GoBack"/>
-      <w:bookmarkEnd w:id="0"/>
     </w:p>
     <w:sectPr>
       <w:pgSz w:w="11906" w:h="16838"/>
@@ -7047,7 +6898,7 @@
 </file>
 
 <file path=customXml/itemProps1.xml><?xml version="1.0" encoding="utf-8"?>
-<ds:datastoreItem xmlns:ds="http://schemas.openxmlformats.org/officeDocument/2006/customXml" ds:itemID="{CC269278-1AA3-4D73-9866-5B0027AFF41F}">
+<ds:datastoreItem xmlns:ds="http://schemas.openxmlformats.org/officeDocument/2006/customXml" ds:itemID="{DF564DC4-E047-48A5-9174-BB79E831CCBE}">
   <ds:schemaRefs>
     <ds:schemaRef ds:uri="http://schemas.openxmlformats.org/officeDocument/2006/bibliography"/>
   </ds:schemaRefs>

</xml_diff>

<commit_message>
#308 title and back pages for personal statement: refactor: deleted row
</commit_message>
<xml_diff>
--- a/core/src/main/resources/docs/templates/PersonalWrapperFront.docx
+++ b/core/src/main/resources/docs/templates/PersonalWrapperFront.docx
@@ -2685,6 +2685,8 @@
             </w:r>
           </w:p>
         </w:tc>
+        <w:bookmarkStart w:id="0" w:name="_GoBack"/>
+        <w:bookmarkEnd w:id="0"/>
       </w:tr>
     </w:tbl>
     <w:p>
@@ -3416,108 +3418,6 @@
           </w:p>
         </w:tc>
       </w:tr>
-      <w:tr>
-        <w:trPr>
-          <w:trHeight w:val="397"/>
-          <w:jc w:val="center"/>
-        </w:trPr>
-        <w:tc>
-          <w:tcPr>
-            <w:tcW w:w="1016" w:type="dxa"/>
-            <w:vAlign w:val="bottom"/>
-          </w:tcPr>
-          <w:p>
-            <w:pPr>
-              <w:tabs>
-                <w:tab w:val="left" w:pos="426"/>
-              </w:tabs>
-              <w:jc w:val="center"/>
-              <w:rPr>
-                <w:rFonts w:ascii="Times New Roman" w:hAnsi="Times New Roman"/>
-                <w:sz w:val="24"/>
-                <w:szCs w:val="24"/>
-                <w:lang w:val="en-US"/>
-              </w:rPr>
-            </w:pPr>
-            <w:r>
-              <w:rPr>
-                <w:rFonts w:ascii="Times New Roman" w:hAnsi="Times New Roman"/>
-                <w:sz w:val="24"/>
-                <w:szCs w:val="24"/>
-                <w:lang w:val="en-US"/>
-              </w:rPr>
-              <w:t>#Course</w:t>
-            </w:r>
-          </w:p>
-        </w:tc>
-        <w:tc>
-          <w:tcPr>
-            <w:tcW w:w="3825" w:type="dxa"/>
-            <w:vAlign w:val="bottom"/>
-          </w:tcPr>
-          <w:p>
-            <w:pPr>
-              <w:tabs>
-                <w:tab w:val="left" w:pos="426"/>
-              </w:tabs>
-              <w:rPr>
-                <w:rFonts w:ascii="Times New Roman" w:hAnsi="Times New Roman"/>
-                <w:sz w:val="24"/>
-                <w:szCs w:val="24"/>
-                <w:lang w:val="en-US"/>
-              </w:rPr>
-            </w:pPr>
-            <w:r>
-              <w:rPr>
-                <w:rFonts w:ascii="Times New Roman" w:hAnsi="Times New Roman"/>
-                <w:sz w:val="24"/>
-                <w:szCs w:val="24"/>
-                <w:lang w:val="en-US"/>
-              </w:rPr>
-              <w:t>#</w:t>
-            </w:r>
-            <w:proofErr w:type="spellStart"/>
-            <w:r>
-              <w:rPr>
-                <w:rFonts w:ascii="Times New Roman" w:hAnsi="Times New Roman"/>
-                <w:sz w:val="24"/>
-                <w:szCs w:val="24"/>
-                <w:lang w:val="en-US"/>
-              </w:rPr>
-              <w:t>NumDate</w:t>
-            </w:r>
-            <w:proofErr w:type="spellEnd"/>
-          </w:p>
-        </w:tc>
-        <w:tc>
-          <w:tcPr>
-            <w:tcW w:w="5225" w:type="dxa"/>
-            <w:vAlign w:val="bottom"/>
-          </w:tcPr>
-          <w:p>
-            <w:pPr>
-              <w:tabs>
-                <w:tab w:val="left" w:pos="426"/>
-              </w:tabs>
-              <w:rPr>
-                <w:rFonts w:ascii="Times New Roman" w:hAnsi="Times New Roman"/>
-                <w:sz w:val="24"/>
-                <w:szCs w:val="24"/>
-                <w:lang w:val="en-US"/>
-              </w:rPr>
-            </w:pPr>
-            <w:r>
-              <w:rPr>
-                <w:rFonts w:ascii="Times New Roman" w:hAnsi="Times New Roman"/>
-                <w:sz w:val="24"/>
-                <w:szCs w:val="24"/>
-                <w:lang w:val="en-US"/>
-              </w:rPr>
-              <w:t>#Content</w:t>
-            </w:r>
-          </w:p>
-        </w:tc>
-      </w:tr>
     </w:tbl>
     <w:p>
       <w:pPr>
@@ -3527,8 +3427,6 @@
           <w:szCs w:val="24"/>
         </w:rPr>
       </w:pPr>
-      <w:bookmarkStart w:id="0" w:name="_GoBack"/>
-      <w:bookmarkEnd w:id="0"/>
     </w:p>
     <w:sectPr>
       <w:pgSz w:w="11906" w:h="16838"/>
@@ -7778,7 +7676,7 @@
 </file>
 
 <file path=customXml/itemProps1.xml><?xml version="1.0" encoding="utf-8"?>
-<ds:datastoreItem xmlns:ds="http://schemas.openxmlformats.org/officeDocument/2006/customXml" ds:itemID="{7E7A3893-C31A-443A-8AE3-A87DDBC2A3B5}">
+<ds:datastoreItem xmlns:ds="http://schemas.openxmlformats.org/officeDocument/2006/customXml" ds:itemID="{47ADE567-11D5-4BFD-AC4C-AD0924EC2C20}">
   <ds:schemaRefs>
     <ds:schemaRef ds:uri="http://schemas.openxmlformats.org/officeDocument/2006/bibliography"/>
   </ds:schemaRefs>

</xml_diff>

<commit_message>
#308 title and back pages for personal statement: refactor: change document height
</commit_message>
<xml_diff>
--- a/core/src/main/resources/docs/templates/PersonalWrapperFront.docx
+++ b/core/src/main/resources/docs/templates/PersonalWrapperFront.docx
@@ -601,13 +601,11 @@
         <w:rPr>
           <w:rFonts w:ascii="Times New Roman" w:hAnsi="Times New Roman"/>
           <w:b/>
-          <w:sz w:val="32"/>
-          <w:szCs w:val="32"/>
+          <w:sz w:val="28"/>
+          <w:szCs w:val="28"/>
           <w:lang w:val="uk-UA"/>
         </w:rPr>
       </w:pPr>
-      <w:bookmarkStart w:id="0" w:name="_GoBack"/>
-      <w:bookmarkEnd w:id="0"/>
     </w:p>
     <w:tbl>
       <w:tblPr>
@@ -3496,6 +3494,8 @@
           <w:szCs w:val="2"/>
         </w:rPr>
       </w:pPr>
+      <w:bookmarkStart w:id="0" w:name="_GoBack"/>
+      <w:bookmarkEnd w:id="0"/>
     </w:p>
     <w:sectPr>
       <w:pgSz w:w="11906" w:h="16838"/>
@@ -7745,7 +7745,7 @@
 </file>
 
 <file path=customXml/itemProps1.xml><?xml version="1.0" encoding="utf-8"?>
-<ds:datastoreItem xmlns:ds="http://schemas.openxmlformats.org/officeDocument/2006/customXml" ds:itemID="{4DE10E10-EB9B-43BA-B381-FCFEBE209432}">
+<ds:datastoreItem xmlns:ds="http://schemas.openxmlformats.org/officeDocument/2006/customXml" ds:itemID="{D2A46014-C878-4301-B30F-0525E120BB4E}">
   <ds:schemaRefs>
     <ds:schemaRef ds:uri="http://schemas.openxmlformats.org/officeDocument/2006/bibliography"/>
   </ds:schemaRefs>

</xml_diff>